<commit_message>
Modification to the first milestone
</commit_message>
<xml_diff>
--- a/documentation/Efficient Shape Formation by 3D Hybrid Programmable Matter prezi.docx
+++ b/documentation/Efficient Shape Formation by 3D Hybrid Programmable Matter prezi.docx
@@ -169,20 +169,11 @@
     </w:p>
     <w:p>
       <w:r>
-        <w:t>K</w:t>
-      </w:r>
-      <w:r>
-        <w:t>épzeljük el az azonos méretű gömbök szoros elrendezését egy végtelen arccal középpontozott köbös rácson (ez egy olyan struktúra, ahol a gömbök egymáshoz közel helye</w:t>
-      </w:r>
-      <w:r>
-        <w:t xml:space="preserve">zkednek el egy szabályos </w:t>
-      </w:r>
-      <w:proofErr w:type="spellStart"/>
-      <w:r>
-        <w:t>mintáb</w:t>
-      </w:r>
-      <w:r>
-        <w:t>n</w:t>
+        <w:t xml:space="preserve">Képzeljük el az azonos méretű gömbök szoros elrendezését egy végtelen arccal középpontozott köbös rácson (ez egy olyan struktúra, ahol a gömbök egymáshoz közel helyezkednek el egy szabályos </w:t>
+      </w:r>
+      <w:proofErr w:type="spellStart"/>
+      <w:r>
+        <w:t>mintábn</w:t>
       </w:r>
       <w:proofErr w:type="spellEnd"/>
       <w:r>
@@ -237,8 +228,6 @@
       </w:r>
       <w:r>
         <w:br/>
-      </w:r>
-      <w:r>
         <w:t xml:space="preserve">A </w:t>
       </w:r>
       <w:r>
@@ -285,205 +274,163 @@
       </w:r>
       <w:proofErr w:type="spellStart"/>
       <w:r>
-        <w:t>ro</w:t>
+        <w:t>rombikus</w:t>
+      </w:r>
+      <w:proofErr w:type="spellEnd"/>
+      <w:r>
+        <w:t xml:space="preserve"> dodekaéderek lesznek.</w:t>
+      </w:r>
+    </w:p>
+    <w:p>
+      <w:r>
+        <w:t xml:space="preserve">Egy véges halmaznyi </w:t>
+      </w:r>
+      <w:proofErr w:type="gramStart"/>
+      <w:r>
+        <w:t>mezőt  képzeljünk</w:t>
+      </w:r>
+      <w:proofErr w:type="gramEnd"/>
+      <w:r>
+        <w:t xml:space="preserve"> el, amelyek </w:t>
+      </w:r>
+      <w:proofErr w:type="spellStart"/>
+      <w:r>
+        <w:t>rombikus</w:t>
+      </w:r>
+      <w:proofErr w:type="spellEnd"/>
+      <w:r>
+        <w:t xml:space="preserve"> dodekaéder alakúak. Ezek a mezők passzívak, ami azt jelenti, hogy nem képesek önállóan számításra vagy mozgásra. Egy </w:t>
+      </w:r>
+      <w:r>
+        <w:rPr>
+          <w:rStyle w:val="Kiemels2"/>
+        </w:rPr>
+        <w:t>v</w:t>
+      </w:r>
+      <w:r>
+        <w:t xml:space="preserve"> csomópont akkor van "burkolva" (</w:t>
+      </w:r>
+      <w:proofErr w:type="spellStart"/>
+      <w:r>
+        <w:t>tiled</w:t>
+      </w:r>
+      <w:proofErr w:type="spellEnd"/>
+      <w:r>
+        <w:t xml:space="preserve">), ha egy passzív lap helyezkedik el benne; különben a csomópont üres. Minden csomópontban legfeljebb egy lap lehet, és minden lap csak egy csomópontban lehet egy adott időben. A </w:t>
+      </w:r>
+      <w:r>
+        <w:rPr>
+          <w:rStyle w:val="Kiemels2"/>
+        </w:rPr>
+        <w:t>V</w:t>
+      </w:r>
+      <w:r>
+        <w:t xml:space="preserve"> gráf minden csomópontjának pontosan tizenkét szomszédja van, amelyek helyzete a tizenkét irány szerin</w:t>
+      </w:r>
+      <w:r>
+        <w:t>t van meghatározva, hasonlóan az iránytű irányaihoz.</w:t>
+      </w:r>
+      <w:r>
+        <w:br/>
+        <w:t xml:space="preserve">Fontos megjegyezni, hogy a </w:t>
+      </w:r>
+      <w:r>
+        <w:rPr>
+          <w:rStyle w:val="Kiemels2"/>
+        </w:rPr>
+        <w:t>G</w:t>
+      </w:r>
+      <w:r>
+        <w:t xml:space="preserve"> gráf a 2D-s változat alapgráfja. Ez lehetővé teszi, hogy a 3D-s példákat vizuálisan úgy ábrázoljuk, mint egy 2D-s hatszög alakú lapokból álló halmazt, ahogy az az 1. ábrán látható.</w:t>
+      </w:r>
+      <w:r>
+        <w:br/>
+        <w:t xml:space="preserve">Egy </w:t>
+      </w:r>
+      <w:r>
+        <w:rPr>
+          <w:rStyle w:val="Kiemels2"/>
+        </w:rPr>
+        <w:t>C = (T, p)</w:t>
+      </w:r>
+      <w:r>
+        <w:t xml:space="preserve"> konfiguráció az a halmaz, amely tartalmazza az összes burkolt (</w:t>
+      </w:r>
+      <w:proofErr w:type="spellStart"/>
+      <w:r>
+        <w:t>tiled</w:t>
+      </w:r>
+      <w:proofErr w:type="spellEnd"/>
+      <w:r>
+        <w:t xml:space="preserve">) csomópontot </w:t>
+      </w:r>
+      <w:r>
+        <w:rPr>
+          <w:rStyle w:val="Kiemels2"/>
+        </w:rPr>
+        <w:t>T</w:t>
+      </w:r>
+      <w:r>
+        <w:t xml:space="preserve">, valamint az ügynök pozícióját </w:t>
+      </w:r>
+      <w:r>
+        <w:rPr>
+          <w:rStyle w:val="Kiemels2"/>
+        </w:rPr>
+        <w:t>p</w:t>
+      </w:r>
+      <w:r>
+        <w:t>.</w:t>
+      </w:r>
+      <w:r>
+        <w:br/>
+        <w:t xml:space="preserve">A </w:t>
+      </w:r>
+      <w:r>
+        <w:rPr>
+          <w:rStyle w:val="Kiemels2"/>
+        </w:rPr>
+        <w:t>C</w:t>
+      </w:r>
+      <w:r>
+        <w:t xml:space="preserve"> konfigurációt összefüggőnek nevezzük, ha a </w:t>
+      </w:r>
+      <w:r>
+        <w:rPr>
+          <w:rStyle w:val="Kiemels2"/>
+        </w:rPr>
+        <w:t>G|T</w:t>
+      </w:r>
+      <w:r>
+        <w:t xml:space="preserve"> (vagyis a gráf azon része, amelyet a burkolt csomópontok alkotnak) összefüggő, vagy ha a </w:t>
+      </w:r>
+      <w:r>
+        <w:rPr>
+          <w:rStyle w:val="Kiemels2"/>
+        </w:rPr>
+        <w:t xml:space="preserve">G|T </w:t>
+      </w:r>
+      <w:r>
+        <w:rPr>
+          <w:rStyle w:val="Kiemels2"/>
+          <w:rFonts w:ascii="Cambria Math" w:hAnsi="Cambria Math" w:cs="Cambria Math"/>
+        </w:rPr>
+        <w:t>∪</w:t>
+      </w:r>
+      <w:r>
+        <w:rPr>
+          <w:rStyle w:val="Kiemels2"/>
+        </w:rPr>
+        <w:t xml:space="preserve"> {p}. </w:t>
+      </w:r>
+      <w:r>
+        <w:t>Ez röviden azt jelenti egy konfiguráció akkor összefüggő, ha a burkolt csomópontok összefüggő hálózatot alkotnak, vagy ha az ügynök is része ennek, miközben egy lapot hordoz.</w:t>
+      </w:r>
+      <w:r>
+        <w:t>.</w:t>
       </w:r>
       <w:bookmarkStart w:id="0" w:name="_GoBack"/>
       <w:bookmarkEnd w:id="0"/>
-      <w:r>
-        <w:t>mbikus</w:t>
-      </w:r>
-      <w:proofErr w:type="spellEnd"/>
-      <w:r>
-        <w:t xml:space="preserve"> dodekaéderek lesznek.</w:t>
-      </w:r>
-    </w:p>
-    <w:p>
-      <w:r>
-        <w:t xml:space="preserve">Egy véges halmaznyi </w:t>
-      </w:r>
-      <w:proofErr w:type="gramStart"/>
-      <w:r>
-        <w:t xml:space="preserve">mezőt </w:t>
-      </w:r>
-      <w:r>
-        <w:t xml:space="preserve"> képzeljünk</w:t>
-      </w:r>
-      <w:proofErr w:type="gramEnd"/>
-      <w:r>
-        <w:t xml:space="preserve"> el, amelyek </w:t>
-      </w:r>
-      <w:proofErr w:type="spellStart"/>
-      <w:r>
-        <w:t>rombikus</w:t>
-      </w:r>
-      <w:proofErr w:type="spellEnd"/>
-      <w:r>
-        <w:t xml:space="preserve"> dodekaéder alakúak. Ezek a </w:t>
-      </w:r>
-      <w:r>
-        <w:t>mezők</w:t>
-      </w:r>
-      <w:r>
-        <w:t xml:space="preserve"> passzívak, ami azt jelenti, hogy nem képesek önállóan számításra vagy mozgásra. Egy </w:t>
-      </w:r>
-      <w:r>
-        <w:rPr>
-          <w:rStyle w:val="Kiemels2"/>
-        </w:rPr>
-        <w:t>v</w:t>
-      </w:r>
-      <w:r>
-        <w:t xml:space="preserve"> csomópont akkor van "burkolva" (</w:t>
-      </w:r>
-      <w:proofErr w:type="spellStart"/>
-      <w:r>
-        <w:t>tiled</w:t>
-      </w:r>
-      <w:proofErr w:type="spellEnd"/>
-      <w:r>
-        <w:t xml:space="preserve">), ha egy passzív lap helyezkedik el benne; különben a csomópont üres. Minden csomópontban legfeljebb egy lap lehet, és minden lap csak egy csomópontban lehet egy adott időben. A </w:t>
-      </w:r>
-      <w:r>
-        <w:rPr>
-          <w:rStyle w:val="Kiemels2"/>
-        </w:rPr>
-        <w:t>V</w:t>
-      </w:r>
-      <w:r>
-        <w:t xml:space="preserve"> gráf minden csomópontjának pontosan tizenkét szomszédja van, amelyek helyzete a tizenkét irány szerin</w:t>
-      </w:r>
-      <w:r>
-        <w:t>t van meghatározva, hasonlóan az iránytű irányaihoz.</w:t>
-      </w:r>
-      <w:r>
-        <w:br/>
-      </w:r>
-      <w:r>
-        <w:t xml:space="preserve">Fontos megjegyezni, hogy a </w:t>
-      </w:r>
-      <w:r>
-        <w:rPr>
-          <w:rStyle w:val="Kiemels2"/>
-        </w:rPr>
-        <w:t>G</w:t>
-      </w:r>
-      <w:r>
-        <w:t xml:space="preserve"> gráf</w:t>
-      </w:r>
-      <w:r>
-        <w:t xml:space="preserve"> </w:t>
-      </w:r>
-      <w:r>
-        <w:t>a 2D-s változat alapgráfja</w:t>
-      </w:r>
-      <w:r>
-        <w:t xml:space="preserve">. </w:t>
-      </w:r>
-      <w:r>
-        <w:t>Ez lehetővé teszi, hogy a 3D-s példákat vizuálisan úgy ábrázoljuk, mint egy 2D-s hatszög alakú lapokból álló halmazt, ahogy az az 1. ábrán látható.</w:t>
-      </w:r>
-      <w:r>
-        <w:br/>
-      </w:r>
-      <w:r>
-        <w:t xml:space="preserve">Egy </w:t>
-      </w:r>
-      <w:r>
-        <w:rPr>
-          <w:rStyle w:val="Kiemels2"/>
-        </w:rPr>
-        <w:t>C = (T, p)</w:t>
-      </w:r>
-      <w:r>
-        <w:t xml:space="preserve"> konfiguráció az a halmaz, amely tartalmazza az összes burkolt (</w:t>
-      </w:r>
-      <w:proofErr w:type="spellStart"/>
-      <w:r>
-        <w:t>tiled</w:t>
-      </w:r>
-      <w:proofErr w:type="spellEnd"/>
-      <w:r>
-        <w:t xml:space="preserve">) csomópontot </w:t>
-      </w:r>
-      <w:r>
-        <w:rPr>
-          <w:rStyle w:val="Kiemels2"/>
-        </w:rPr>
-        <w:t>T</w:t>
-      </w:r>
-      <w:r>
-        <w:t xml:space="preserve">, valamint az ügynök pozícióját </w:t>
-      </w:r>
-      <w:r>
-        <w:rPr>
-          <w:rStyle w:val="Kiemels2"/>
-        </w:rPr>
-        <w:t>p</w:t>
-      </w:r>
-      <w:r>
-        <w:t>.</w:t>
-      </w:r>
-      <w:r>
-        <w:br/>
-      </w:r>
-      <w:r>
-        <w:t xml:space="preserve">A </w:t>
-      </w:r>
-      <w:r>
-        <w:rPr>
-          <w:rStyle w:val="Kiemels2"/>
-        </w:rPr>
-        <w:t>C</w:t>
-      </w:r>
-      <w:r>
-        <w:t xml:space="preserve"> konfigurációt összefüggőnek nevezzük, ha a </w:t>
-      </w:r>
-      <w:r>
-        <w:rPr>
-          <w:rStyle w:val="Kiemels2"/>
-        </w:rPr>
-        <w:t>G|T</w:t>
-      </w:r>
-      <w:r>
-        <w:t xml:space="preserve"> (vagyis a gráf azon része, amelyet a burkolt csomópontok alkotnak) összefüggő, vagy ha a </w:t>
-      </w:r>
-      <w:r>
-        <w:rPr>
-          <w:rStyle w:val="Kiemels2"/>
-        </w:rPr>
-        <w:t xml:space="preserve">G|T </w:t>
-      </w:r>
-      <w:r>
-        <w:rPr>
-          <w:rStyle w:val="Kiemels2"/>
-          <w:rFonts w:ascii="Cambria Math" w:hAnsi="Cambria Math" w:cs="Cambria Math"/>
-        </w:rPr>
-        <w:t>∪</w:t>
-      </w:r>
-      <w:r>
-        <w:rPr>
-          <w:rStyle w:val="Kiemels2"/>
-        </w:rPr>
-        <w:t xml:space="preserve"> {p}</w:t>
-      </w:r>
-      <w:r>
-        <w:rPr>
-          <w:rStyle w:val="Kiemels2"/>
-        </w:rPr>
-        <w:t xml:space="preserve">. </w:t>
-      </w:r>
-      <w:r>
-        <w:t>Ez röviden azt jelenti</w:t>
-      </w:r>
-      <w:r>
-        <w:t xml:space="preserve"> egy konfiguráció akkor összefüggő, ha a burkolt csomópontok összefüggő hálózatot</w:t>
-      </w:r>
-      <w:r>
-        <w:t xml:space="preserve"> alkotnak</w:t>
-      </w:r>
-      <w:r>
-        <w:t>, vagy ha az ügynök is része ennek, miközben egy lapot hordoz.</w:t>
-      </w:r>
       <w:r>
         <w:br/>
       </w:r>

</xml_diff>

<commit_message>
Modified document with algorithm and problemstate
</commit_message>
<xml_diff>
--- a/documentation/Efficient Shape Formation by 3D Hybrid Programmable Matter prezi.docx
+++ b/documentation/Efficient Shape Formation by 3D Hybrid Programmable Matter prezi.docx
@@ -4,171 +4,79 @@
   <w:body>
     <w:p>
       <w:pPr>
-        <w:rPr>
-          <w:rFonts w:ascii="LMSans10-Bold" w:hAnsi="LMSans10-Bold" w:cs="LMSans10-Bold"/>
-          <w:b/>
-          <w:bCs/>
-          <w:sz w:val="21"/>
-          <w:szCs w:val="21"/>
-        </w:rPr>
+        <w:pStyle w:val="Cmsor1"/>
       </w:pPr>
       <w:proofErr w:type="spellStart"/>
       <w:r>
-        <w:rPr>
-          <w:rFonts w:ascii="LMSans10-Bold" w:hAnsi="LMSans10-Bold" w:cs="LMSans10-Bold"/>
-          <w:b/>
-          <w:bCs/>
-          <w:sz w:val="21"/>
-          <w:szCs w:val="21"/>
-        </w:rPr>
         <w:t>Efficient</w:t>
       </w:r>
       <w:proofErr w:type="spellEnd"/>
       <w:r>
-        <w:rPr>
-          <w:rFonts w:ascii="LMSans10-Bold" w:hAnsi="LMSans10-Bold" w:cs="LMSans10-Bold"/>
-          <w:b/>
-          <w:bCs/>
-          <w:sz w:val="21"/>
-          <w:szCs w:val="21"/>
-        </w:rPr>
         <w:t xml:space="preserve"> </w:t>
       </w:r>
       <w:proofErr w:type="spellStart"/>
       <w:r>
-        <w:rPr>
-          <w:rFonts w:ascii="LMSans10-Bold" w:hAnsi="LMSans10-Bold" w:cs="LMSans10-Bold"/>
-          <w:b/>
-          <w:bCs/>
-          <w:sz w:val="21"/>
-          <w:szCs w:val="21"/>
-        </w:rPr>
         <w:t>Shape</w:t>
       </w:r>
       <w:proofErr w:type="spellEnd"/>
       <w:r>
-        <w:rPr>
-          <w:rFonts w:ascii="LMSans10-Bold" w:hAnsi="LMSans10-Bold" w:cs="LMSans10-Bold"/>
-          <w:b/>
-          <w:bCs/>
-          <w:sz w:val="21"/>
-          <w:szCs w:val="21"/>
-        </w:rPr>
         <w:t xml:space="preserve"> </w:t>
       </w:r>
       <w:proofErr w:type="spellStart"/>
       <w:r>
-        <w:rPr>
-          <w:rFonts w:ascii="LMSans10-Bold" w:hAnsi="LMSans10-Bold" w:cs="LMSans10-Bold"/>
-          <w:b/>
-          <w:bCs/>
-          <w:sz w:val="21"/>
-          <w:szCs w:val="21"/>
-        </w:rPr>
         <w:t>Formation</w:t>
       </w:r>
       <w:proofErr w:type="spellEnd"/>
       <w:r>
-        <w:rPr>
-          <w:rFonts w:ascii="LMSans10-Bold" w:hAnsi="LMSans10-Bold" w:cs="LMSans10-Bold"/>
-          <w:b/>
-          <w:bCs/>
-          <w:sz w:val="21"/>
-          <w:szCs w:val="21"/>
-        </w:rPr>
         <w:t xml:space="preserve"> </w:t>
       </w:r>
       <w:proofErr w:type="spellStart"/>
       <w:r>
-        <w:rPr>
-          <w:rFonts w:ascii="LMSans10-Bold" w:hAnsi="LMSans10-Bold" w:cs="LMSans10-Bold"/>
-          <w:b/>
-          <w:bCs/>
-          <w:sz w:val="21"/>
-          <w:szCs w:val="21"/>
-        </w:rPr>
         <w:t>by</w:t>
       </w:r>
       <w:proofErr w:type="spellEnd"/>
       <w:r>
-        <w:rPr>
-          <w:rFonts w:ascii="LMSans10-Bold" w:hAnsi="LMSans10-Bold" w:cs="LMSans10-Bold"/>
-          <w:b/>
-          <w:bCs/>
-          <w:sz w:val="21"/>
-          <w:szCs w:val="21"/>
-        </w:rPr>
         <w:t xml:space="preserve"> 3D </w:t>
       </w:r>
       <w:proofErr w:type="spellStart"/>
       <w:r>
-        <w:rPr>
-          <w:rFonts w:ascii="LMSans10-Bold" w:hAnsi="LMSans10-Bold" w:cs="LMSans10-Bold"/>
-          <w:b/>
-          <w:bCs/>
-          <w:sz w:val="21"/>
-          <w:szCs w:val="21"/>
-        </w:rPr>
         <w:t>Hybrid</w:t>
       </w:r>
       <w:proofErr w:type="spellEnd"/>
       <w:r>
-        <w:rPr>
-          <w:rFonts w:ascii="LMSans10-Bold" w:hAnsi="LMSans10-Bold" w:cs="LMSans10-Bold"/>
-          <w:b/>
-          <w:bCs/>
-          <w:sz w:val="21"/>
-          <w:szCs w:val="21"/>
-        </w:rPr>
         <w:t xml:space="preserve"> </w:t>
       </w:r>
       <w:proofErr w:type="spellStart"/>
       <w:r>
-        <w:rPr>
-          <w:rFonts w:ascii="LMSans10-Bold" w:hAnsi="LMSans10-Bold" w:cs="LMSans10-Bold"/>
-          <w:b/>
-          <w:bCs/>
-          <w:sz w:val="21"/>
-          <w:szCs w:val="21"/>
-        </w:rPr>
         <w:t>Programmable</w:t>
       </w:r>
       <w:proofErr w:type="spellEnd"/>
       <w:r>
-        <w:rPr>
-          <w:rFonts w:ascii="LMSans10-Bold" w:hAnsi="LMSans10-Bold" w:cs="LMSans10-Bold"/>
-          <w:b/>
-          <w:bCs/>
-          <w:sz w:val="21"/>
-          <w:szCs w:val="21"/>
-        </w:rPr>
         <w:t xml:space="preserve"> </w:t>
       </w:r>
       <w:proofErr w:type="spellStart"/>
       <w:r>
-        <w:rPr>
-          <w:rFonts w:ascii="LMSans10-Bold" w:hAnsi="LMSans10-Bold" w:cs="LMSans10-Bold"/>
-          <w:b/>
-          <w:bCs/>
-          <w:sz w:val="21"/>
-          <w:szCs w:val="21"/>
-        </w:rPr>
         <w:t>Matter</w:t>
       </w:r>
       <w:proofErr w:type="spellEnd"/>
       <w:r>
-        <w:rPr>
-          <w:rFonts w:ascii="LMSans10-Bold" w:hAnsi="LMSans10-Bold" w:cs="LMSans10-Bold"/>
-          <w:b/>
-          <w:bCs/>
-          <w:sz w:val="21"/>
-          <w:szCs w:val="21"/>
-        </w:rPr>
         <w:br/>
       </w:r>
     </w:p>
     <w:p>
       <w:r>
+        <w:rPr>
+          <w:rStyle w:val="Cmsor2Char"/>
+        </w:rPr>
+        <w:t>Modell</w:t>
+      </w:r>
+      <w:r>
+        <w:br/>
+      </w:r>
+      <w:r>
+        <w:br/>
+      </w:r>
+      <w:r>
         <w:t xml:space="preserve">Képzeljük el az azonos méretű gömbök szoros elrendezését egy végtelen arccal középpontozott köbös rácson (ez egy olyan struktúra, ahol a gömbök egymáshoz közel helyezkednek el egy szabályos </w:t>
       </w:r>
       <w:proofErr w:type="spellStart"/>
@@ -282,6 +190,11 @@
       </w:r>
     </w:p>
     <w:p>
+      <w:pPr>
+        <w:rPr>
+          <w:rStyle w:val="Cmsor2Char"/>
+        </w:rPr>
+      </w:pPr>
       <w:r>
         <w:t xml:space="preserve">Egy véges halmaznyi </w:t>
       </w:r>
@@ -427,13 +340,388 @@
         <w:t>Ez röviden azt jelenti egy konfiguráció akkor összefüggő, ha a burkolt csomópontok összefüggő hálózatot alkotnak, vagy ha az ügynök is része ennek, miközben egy lapot hordoz.</w:t>
       </w:r>
       <w:r>
+        <w:br/>
+      </w:r>
+      <w:r>
+        <w:t>Az ügynök, r, egy korlátozott érzékelési és számítási képességekkel rendelkező entitás, amely passzív csempéken végezhet műveleteket, például csempéket mozgathat. Determinisztikus véges automataként működik a Nézz-Számolj-Mozdul ciklusokban, és megfigyeli saját pozícióját, valamint tizenkét szomszédját. Iránytűje segítségével képes megkülönböztetni ezeknek a szomszédoknak a relatív helyzetét.</w:t>
+      </w:r>
+      <w:r>
+        <w:br/>
+      </w:r>
+      <w:r>
+        <w:t>A mozgási fázisban az ügynök egy olyan műveletet hajt végre, amely az előző állapotváltásnak felel meg: mozoghat, csempét helyezhet le, csempét vehet fel, vagy befejezheti a folyamatot</w:t>
+      </w:r>
+      <w:r>
         <w:t>.</w:t>
+      </w:r>
+      <w:r>
+        <w:br/>
+      </w:r>
+      <w:r>
+        <w:t>Kezdetben egy csempézett csomóponton helyezkedik el, és már hordoz egy csempét. Bár technikailag véges automataként működik, az algoritmusokat magasabb absztrakciós szinten írják le.</w:t>
+      </w:r>
+      <w:r>
+        <w:br/>
+      </w:r>
+      <w:r>
+        <w:br/>
+      </w:r>
+      <w:r>
+        <w:rPr>
+          <w:rStyle w:val="Cmsor2Char"/>
+        </w:rPr>
+        <w:t>Prob</w:t>
+      </w:r>
+      <w:r>
+        <w:rPr>
+          <w:rStyle w:val="Cmsor2Char"/>
+        </w:rPr>
+        <w:t>léma</w:t>
+      </w:r>
+    </w:p>
+    <w:p>
+      <w:r>
+        <w:t xml:space="preserve">Egy tetszőleges kezdetben összefüggő konfiguráció, C0 = (T0, p0), esetén, ahol p0 </w:t>
+      </w:r>
+      <w:r>
+        <w:rPr>
+          <w:rFonts w:ascii="Cambria Math" w:hAnsi="Cambria Math" w:cs="Cambria Math"/>
+        </w:rPr>
+        <w:t>∈</w:t>
+      </w:r>
+      <w:r>
+        <w:t xml:space="preserve"> T, egy algoritmus megoldja a j</w:t>
+      </w:r>
+      <w:r>
+        <w:rPr>
+          <w:rFonts w:ascii="Calibri" w:hAnsi="Calibri" w:cs="Calibri"/>
+        </w:rPr>
+        <w:t>é</w:t>
+      </w:r>
+      <w:r>
+        <w:t>gcsap form</w:t>
+      </w:r>
+      <w:r>
+        <w:rPr>
+          <w:rFonts w:ascii="Calibri" w:hAnsi="Calibri" w:cs="Calibri"/>
+        </w:rPr>
+        <w:t>á</w:t>
+      </w:r>
+      <w:r>
+        <w:t>ci</w:t>
+      </w:r>
+      <w:r>
+        <w:rPr>
+          <w:rFonts w:ascii="Calibri" w:hAnsi="Calibri" w:cs="Calibri"/>
+        </w:rPr>
+        <w:t>ó</w:t>
+      </w:r>
+      <w:r>
+        <w:t xml:space="preserve"> probl</w:t>
+      </w:r>
+      <w:r>
+        <w:rPr>
+          <w:rFonts w:ascii="Calibri" w:hAnsi="Calibri" w:cs="Calibri"/>
+        </w:rPr>
+        <w:t>é</w:t>
+      </w:r>
+      <w:r>
+        <w:t>m</w:t>
+      </w:r>
+      <w:r>
+        <w:rPr>
+          <w:rFonts w:ascii="Calibri" w:hAnsi="Calibri" w:cs="Calibri"/>
+        </w:rPr>
+        <w:t>á</w:t>
+      </w:r>
+      <w:r>
+        <w:t>j</w:t>
+      </w:r>
+      <w:r>
+        <w:rPr>
+          <w:rFonts w:ascii="Calibri" w:hAnsi="Calibri" w:cs="Calibri"/>
+        </w:rPr>
+        <w:t>á</w:t>
+      </w:r>
+      <w:r>
+        <w:t>t, ha a v</w:t>
+      </w:r>
+      <w:r>
+        <w:rPr>
+          <w:rFonts w:ascii="Calibri" w:hAnsi="Calibri" w:cs="Calibri"/>
+        </w:rPr>
+        <w:t>é</w:t>
+      </w:r>
+      <w:r>
+        <w:t>grehajt</w:t>
+      </w:r>
+      <w:r>
+        <w:rPr>
+          <w:rFonts w:ascii="Calibri" w:hAnsi="Calibri" w:cs="Calibri"/>
+        </w:rPr>
+        <w:t>á</w:t>
+      </w:r>
+      <w:r>
+        <w:t>sa eredm</w:t>
+      </w:r>
+      <w:r>
+        <w:rPr>
+          <w:rFonts w:ascii="Calibri" w:hAnsi="Calibri" w:cs="Calibri"/>
+        </w:rPr>
+        <w:t>é</w:t>
+      </w:r>
+      <w:r>
+        <w:t>nyek</w:t>
+      </w:r>
+      <w:r>
+        <w:rPr>
+          <w:rFonts w:ascii="Calibri" w:hAnsi="Calibri" w:cs="Calibri"/>
+        </w:rPr>
+        <w:t>é</w:t>
+      </w:r>
+      <w:r>
+        <w:t xml:space="preserve">nt egy </w:t>
+      </w:r>
+      <w:r>
+        <w:rPr>
+          <w:rFonts w:ascii="Calibri" w:hAnsi="Calibri" w:cs="Calibri"/>
+        </w:rPr>
+        <w:t>ö</w:t>
+      </w:r>
+      <w:r>
+        <w:t>sszef</w:t>
+      </w:r>
+      <w:r>
+        <w:rPr>
+          <w:rFonts w:ascii="Calibri" w:hAnsi="Calibri" w:cs="Calibri"/>
+        </w:rPr>
+        <w:t>ü</w:t>
+      </w:r>
+      <w:r>
+        <w:t>gg</w:t>
+      </w:r>
+      <w:r>
+        <w:rPr>
+          <w:rFonts w:ascii="Calibri" w:hAnsi="Calibri" w:cs="Calibri"/>
+        </w:rPr>
+        <w:t>ő</w:t>
+      </w:r>
+      <w:r>
+        <w:t xml:space="preserve"> </w:t>
+      </w:r>
+      <w:r>
+        <w:lastRenderedPageBreak/>
+        <w:t>konfigur</w:t>
+      </w:r>
+      <w:r>
+        <w:rPr>
+          <w:rFonts w:ascii="Calibri" w:hAnsi="Calibri" w:cs="Calibri"/>
+        </w:rPr>
+        <w:t>á</w:t>
+      </w:r>
+      <w:r>
+        <w:t>ci</w:t>
+      </w:r>
+      <w:r>
+        <w:rPr>
+          <w:rFonts w:ascii="Calibri" w:hAnsi="Calibri" w:cs="Calibri"/>
+        </w:rPr>
+        <w:t>ó</w:t>
+      </w:r>
+      <w:r>
+        <w:t>k sorozata j</w:t>
+      </w:r>
+      <w:r>
+        <w:rPr>
+          <w:rFonts w:ascii="Calibri" w:hAnsi="Calibri" w:cs="Calibri"/>
+        </w:rPr>
+        <w:t>ö</w:t>
+      </w:r>
+      <w:r>
+        <w:t>n l</w:t>
+      </w:r>
+      <w:r>
+        <w:rPr>
+          <w:rFonts w:ascii="Calibri" w:hAnsi="Calibri" w:cs="Calibri"/>
+        </w:rPr>
+        <w:t>é</w:t>
+      </w:r>
+      <w:r>
+        <w:t>tre, C0 = (T0, p0)</w:t>
+      </w:r>
+      <w:proofErr w:type="gramStart"/>
+      <w:r>
+        <w:t>, ..</w:t>
+      </w:r>
+      <w:proofErr w:type="gramEnd"/>
+      <w:r>
+        <w:t xml:space="preserve">., CT = (T0, p0), </w:t>
+      </w:r>
+      <w:r>
+        <w:rPr>
+          <w:rFonts w:ascii="Calibri" w:hAnsi="Calibri" w:cs="Calibri"/>
+        </w:rPr>
+        <w:t>ú</w:t>
+      </w:r>
+      <w:r>
+        <w:t>gy, hogy a T halmaz csom</w:t>
+      </w:r>
+      <w:r>
+        <w:rPr>
+          <w:rFonts w:ascii="Calibri" w:hAnsi="Calibri" w:cs="Calibri"/>
+        </w:rPr>
+        <w:t>ó</w:t>
+      </w:r>
+      <w:r>
+        <w:t>pontjai j</w:t>
+      </w:r>
+      <w:r>
+        <w:rPr>
+          <w:rFonts w:ascii="Calibri" w:hAnsi="Calibri" w:cs="Calibri"/>
+        </w:rPr>
+        <w:t>é</w:t>
+      </w:r>
+      <w:r>
+        <w:t xml:space="preserve">gcsap alakúak (amit alább definiálnak). Minden </w:t>
+      </w:r>
+      <w:proofErr w:type="spellStart"/>
+      <w:r>
+        <w:t>Ct</w:t>
+      </w:r>
+      <w:proofErr w:type="spellEnd"/>
+      <w:r>
+        <w:t xml:space="preserve"> konfiguráció Ct−1-ből származik 1 ≤ t ≤ T intervallumban az ügynök által végrehajtott műveletek (i)–(iii) egyikének alkalmazásával pt−1-re, és az ügynök a T lépésben befejezi a műveleteket (iv).</w:t>
+      </w:r>
+      <w:r>
+        <w:br/>
+      </w:r>
+      <w:r>
+        <w:rPr>
+          <w:b/>
+        </w:rPr>
+        <w:t>Mi a jégcsap?</w:t>
+      </w:r>
+      <w:r>
+        <w:t xml:space="preserve"> </w:t>
+      </w:r>
+      <w:r>
+        <w:t>Egy v csomópontnál a v + x az x irányban szomszédos csomópont, míg −x az ellentétes irány, pl. −</w:t>
+      </w:r>
+      <w:proofErr w:type="spellStart"/>
+      <w:r>
+        <w:t>une</w:t>
+      </w:r>
+      <w:proofErr w:type="spellEnd"/>
+      <w:r>
+        <w:t xml:space="preserve"> = </w:t>
+      </w:r>
+      <w:proofErr w:type="spellStart"/>
+      <w:r>
+        <w:t>dsw</w:t>
+      </w:r>
+      <w:proofErr w:type="spellEnd"/>
+      <w:r>
+        <w:t xml:space="preserve">. Egy oszlop az n és s irányban lévő maximális csempesor, egy sor az </w:t>
+      </w:r>
+      <w:proofErr w:type="spellStart"/>
+      <w:r>
+        <w:t>nw</w:t>
+      </w:r>
+      <w:proofErr w:type="spellEnd"/>
+      <w:r>
+        <w:t xml:space="preserve"> és se irányban, míg egy torony az </w:t>
+      </w:r>
+      <w:proofErr w:type="spellStart"/>
+      <w:r>
+        <w:t>une</w:t>
+      </w:r>
+      <w:proofErr w:type="spellEnd"/>
+      <w:r>
+        <w:t xml:space="preserve"> és </w:t>
+      </w:r>
+      <w:proofErr w:type="spellStart"/>
+      <w:r>
+        <w:t>dsw</w:t>
+      </w:r>
+      <w:proofErr w:type="spellEnd"/>
+      <w:r>
+        <w:t xml:space="preserve"> irányban található. A paralelogramma egy maximális egymást követő oszlopokból álló sorozat, ahol a </w:t>
+      </w:r>
+      <w:proofErr w:type="spellStart"/>
+      <w:r>
+        <w:t>legdélebbi</w:t>
+      </w:r>
+      <w:proofErr w:type="spellEnd"/>
+      <w:r>
+        <w:t xml:space="preserve"> csempék egy sorban helyezkednek el. Egy részben kitöltött paralelogrammában az első oszlop kisebb lehet, mint a többiek</w:t>
+      </w:r>
+      <w:r>
+        <w:t>.</w:t>
+      </w:r>
+      <w:r>
+        <w:br/>
+      </w:r>
+      <w:r>
+        <w:t xml:space="preserve">A jégcsap egy összefüggő toronyhalmaz, amelynek legfelső csempéi egy (részben kitöltött) paralelogrammában helyezkednek el. A csempék a </w:t>
+      </w:r>
+      <w:proofErr w:type="spellStart"/>
+      <w:r>
+        <w:t>dsw</w:t>
+      </w:r>
+      <w:proofErr w:type="spellEnd"/>
+      <w:r>
+        <w:t xml:space="preserve"> irányban "nőnek" le a felső paralelogrammából. Bármely csempe, amelynek van </w:t>
+      </w:r>
+      <w:proofErr w:type="spellStart"/>
+      <w:r>
+        <w:t>une</w:t>
+      </w:r>
+      <w:proofErr w:type="spellEnd"/>
+      <w:r>
+        <w:t xml:space="preserve"> irányú szomszédja, de nincs </w:t>
+      </w:r>
+      <w:proofErr w:type="spellStart"/>
+      <w:r>
+        <w:t>dsw</w:t>
+      </w:r>
+      <w:proofErr w:type="spellEnd"/>
+      <w:r>
+        <w:t xml:space="preserve"> irányú, eltávolítható anélkül, hogy az összefüggőség sérülne. Ha nincs ilyen csempe (minden torony mérete egy), akkor a legészakibb csempe a legnyugatibb oszlopból eltávolítható.</w:t>
+      </w:r>
+      <w:r>
+        <w:br/>
+      </w:r>
+      <w:r>
+        <w:br/>
+      </w:r>
+      <w:r>
+        <w:rPr>
+          <w:rStyle w:val="Cmsor2Char"/>
+        </w:rPr>
+        <w:t>Algoritmus</w:t>
+      </w:r>
+      <w:r>
+        <w:rPr>
+          <w:rStyle w:val="Cmsor2Char"/>
+        </w:rPr>
+        <w:br/>
+      </w:r>
+      <w:r>
+        <w:t xml:space="preserve">Magas szinten az ügynök iteratívan alakítja át a lokálisan legfelsőbb csempetöredékeket részben kitöltött paralelogrammákká. Ez a csempék átrendezését jelenti az adott rétegen belül, és időnként csempék elhelyezését az alsóbb rétegekben a kapcsolódás fenntartása érdekében. Ha az ügynök felsőbb rétegeken talál csempéket, tovább halad felfelé. Miután egy paralelogramma kialakult, a következő lépés a projekció, amely során minden csempe a </w:t>
+      </w:r>
+      <w:proofErr w:type="spellStart"/>
+      <w:r>
+        <w:t>dsw</w:t>
+      </w:r>
+      <w:proofErr w:type="spellEnd"/>
+      <w:r>
+        <w:t xml:space="preserve"> irányában lé</w:t>
+      </w:r>
+      <w:r>
+        <w:t>vő első üres csomópontra kerül.</w:t>
       </w:r>
       <w:bookmarkStart w:id="0" w:name="_GoBack"/>
       <w:bookmarkEnd w:id="0"/>
-      <w:r>
-        <w:br/>
-      </w:r>
     </w:p>
     <w:sectPr>
       <w:pgSz w:w="11906" w:h="16838"/>
@@ -839,6 +1127,49 @@
     <w:name w:val="Normal"/>
     <w:qFormat/>
   </w:style>
+  <w:style w:type="paragraph" w:styleId="Cmsor1">
+    <w:name w:val="heading 1"/>
+    <w:basedOn w:val="Norml"/>
+    <w:next w:val="Norml"/>
+    <w:link w:val="Cmsor1Char"/>
+    <w:uiPriority w:val="9"/>
+    <w:qFormat/>
+    <w:rsid w:val="00875F09"/>
+    <w:pPr>
+      <w:keepNext/>
+      <w:keepLines/>
+      <w:spacing w:before="240" w:after="0"/>
+      <w:outlineLvl w:val="0"/>
+    </w:pPr>
+    <w:rPr>
+      <w:rFonts w:asciiTheme="majorHAnsi" w:eastAsiaTheme="majorEastAsia" w:hAnsiTheme="majorHAnsi" w:cstheme="majorBidi"/>
+      <w:color w:val="2E74B5" w:themeColor="accent1" w:themeShade="BF"/>
+      <w:sz w:val="32"/>
+      <w:szCs w:val="32"/>
+    </w:rPr>
+  </w:style>
+  <w:style w:type="paragraph" w:styleId="Cmsor2">
+    <w:name w:val="heading 2"/>
+    <w:basedOn w:val="Norml"/>
+    <w:next w:val="Norml"/>
+    <w:link w:val="Cmsor2Char"/>
+    <w:uiPriority w:val="9"/>
+    <w:unhideWhenUsed/>
+    <w:qFormat/>
+    <w:rsid w:val="00875F09"/>
+    <w:pPr>
+      <w:keepNext/>
+      <w:keepLines/>
+      <w:spacing w:before="40" w:after="0"/>
+      <w:outlineLvl w:val="1"/>
+    </w:pPr>
+    <w:rPr>
+      <w:rFonts w:asciiTheme="majorHAnsi" w:eastAsiaTheme="majorEastAsia" w:hAnsiTheme="majorHAnsi" w:cstheme="majorBidi"/>
+      <w:color w:val="2E74B5" w:themeColor="accent1" w:themeShade="BF"/>
+      <w:sz w:val="26"/>
+      <w:szCs w:val="26"/>
+    </w:rPr>
+  </w:style>
   <w:style w:type="character" w:default="1" w:styleId="Bekezdsalapbettpusa">
     <w:name w:val="Default Paragraph Font"/>
     <w:uiPriority w:val="1"/>
@@ -875,6 +1206,32 @@
     <w:rPr>
       <w:b/>
       <w:bCs/>
+    </w:rPr>
+  </w:style>
+  <w:style w:type="character" w:customStyle="1" w:styleId="Cmsor1Char">
+    <w:name w:val="Címsor 1 Char"/>
+    <w:basedOn w:val="Bekezdsalapbettpusa"/>
+    <w:link w:val="Cmsor1"/>
+    <w:uiPriority w:val="9"/>
+    <w:rsid w:val="00875F09"/>
+    <w:rPr>
+      <w:rFonts w:asciiTheme="majorHAnsi" w:eastAsiaTheme="majorEastAsia" w:hAnsiTheme="majorHAnsi" w:cstheme="majorBidi"/>
+      <w:color w:val="2E74B5" w:themeColor="accent1" w:themeShade="BF"/>
+      <w:sz w:val="32"/>
+      <w:szCs w:val="32"/>
+    </w:rPr>
+  </w:style>
+  <w:style w:type="character" w:customStyle="1" w:styleId="Cmsor2Char">
+    <w:name w:val="Címsor 2 Char"/>
+    <w:basedOn w:val="Bekezdsalapbettpusa"/>
+    <w:link w:val="Cmsor2"/>
+    <w:uiPriority w:val="9"/>
+    <w:rsid w:val="00875F09"/>
+    <w:rPr>
+      <w:rFonts w:asciiTheme="majorHAnsi" w:eastAsiaTheme="majorEastAsia" w:hAnsiTheme="majorHAnsi" w:cstheme="majorBidi"/>
+      <w:color w:val="2E74B5" w:themeColor="accent1" w:themeShade="BF"/>
+      <w:sz w:val="26"/>
+      <w:szCs w:val="26"/>
     </w:rPr>
   </w:style>
 </w:styles>

</xml_diff>